<commit_message>
added blurb about filtering in order to see tasks that have been completed
</commit_message>
<xml_diff>
--- a/Bitrix24.docx
+++ b/Bitrix24.docx
@@ -187,6 +187,13 @@
         <w:t>Add/remove columns by clicking the gear icon at the top left of the list.</w:t>
       </w:r>
     </w:p>
+    <w:p>
+      <w:r>
+        <w:t>Be sure to keep an eye on the “Filter and search” input field. As you begin to filter and search for specific features, you start to build up levels of a query. You can click the ‘x’ icon in each of these options/filters to increase/decrease number of tasks displayed. For instance, if you delete all filter options in the input field tasks that have been completed will be displayed for you to check previous work.</w:t>
+      </w:r>
+      <w:bookmarkStart w:id="0" w:name="_GoBack"/>
+      <w:bookmarkEnd w:id="0"/>
+    </w:p>
     <w:p/>
     <w:p/>
     <w:p>
@@ -371,15 +378,7 @@
           <w:sz w:val="40"/>
           <w:szCs w:val="40"/>
         </w:rPr>
-        <w:t>Add/Edit</w:t>
-      </w:r>
-      <w:r>
-        <w:rPr>
-          <w:b/>
-          <w:sz w:val="40"/>
-          <w:szCs w:val="40"/>
-        </w:rPr>
-        <w:t xml:space="preserve"> Task</w:t>
+        <w:t>Add/Edit Task</w:t>
       </w:r>
     </w:p>
     <w:p/>
@@ -568,19 +567,7 @@
     <w:p/>
     <w:p>
       <w:r>
-        <w:t>Though</w:t>
-      </w:r>
-      <w:r>
-        <w:t xml:space="preserve"> </w:t>
-      </w:r>
-      <w:r>
-        <w:t>t</w:t>
-      </w:r>
-      <w:r>
-        <w:t>his document is bound to grow as we use the tool</w:t>
-      </w:r>
-      <w:r>
-        <w:t>, these instructions</w:t>
+        <w:t>Though this document is bound to grow as we use the tool, these instructions</w:t>
       </w:r>
       <w:r>
         <w:t xml:space="preserve"> should be enough to get you around </w:t>
@@ -588,8 +575,6 @@
       <w:r>
         <w:t>in the tool to be able to use it sufficiently enough to track/update your tasks and keep your team informed.</w:t>
       </w:r>
-      <w:bookmarkStart w:id="0" w:name="_GoBack"/>
-      <w:bookmarkEnd w:id="0"/>
     </w:p>
     <w:sectPr>
       <w:pgSz w:w="12240" w:h="15840"/>
@@ -1284,6 +1269,7 @@
   <w:style w:type="character" w:default="1" w:styleId="DefaultParagraphFont">
     <w:name w:val="Default Paragraph Font"/>
     <w:uiPriority w:val="1"/>
+    <w:semiHidden/>
     <w:unhideWhenUsed/>
   </w:style>
   <w:style w:type="table" w:default="1" w:styleId="TableNormal">

</xml_diff>